<commit_message>
Added insert row api
</commit_message>
<xml_diff>
--- a/Database Design and API Documentation.docx
+++ b/Database Design and API Documentation.docx
@@ -1218,13 +1218,6 @@
       </w:r>
     </w:p>
     <w:p>
-      <w:pPr>
-        <w:rPr>
-          <w:sz w:val="24"/>
-          <w:szCs w:val="24"/>
-          <w:lang w:val="en-IN"/>
-        </w:rPr>
-      </w:pPr>
       <w:r>
         <w:rPr>
           <w:sz w:val="24"/>
@@ -1247,6 +1240,18 @@
     </w:p>
     <w:p>
       <w:pPr>
+        <w:rPr>
+          <w:sz w:val="24"/>
+          <w:szCs w:val="24"/>
+          <w:lang w:val="en-IN"/>
+        </w:rPr>
+      </w:pPr>
+      <w:r>
+        <w:t>Table will be created with default columns if not created already.</w:t>
+      </w:r>
+    </w:p>
+    <w:p>
+      <w:pPr>
         <w:shd w:val="clear" w:color="auto" w:fill="FFFFFE"/>
         <w:spacing w:after="0" w:line="216" w:lineRule="atLeast"/>
         <w:rPr>
@@ -1431,6 +1436,7 @@
           <w:sz w:val="20"/>
           <w:szCs w:val="20"/>
         </w:rPr>
+        <w:lastRenderedPageBreak/>
         <w:t>}</w:t>
       </w:r>
     </w:p>
@@ -1451,7 +1457,6 @@
         <w:rPr>
           <w:lang w:val="en-IN"/>
         </w:rPr>
-        <w:lastRenderedPageBreak/>
         <w:t>Response – msg will be based on table, it may be different for different user</w:t>
       </w:r>
     </w:p>
@@ -2575,8 +2580,25 @@
     </w:p>
     <w:p>
       <w:pPr>
-        <w:rPr>
-          <w:lang w:val="en-IN"/>
+        <w:shd w:val="clear" w:color="auto" w:fill="FFFFFE"/>
+        <w:spacing w:after="0" w:line="216" w:lineRule="atLeast"/>
+        <w:rPr>
+          <w:rFonts w:asciiTheme="majorHAnsi" w:eastAsia="Times New Roman" w:hAnsiTheme="majorHAnsi" w:cs="Times New Roman"/>
+          <w:color w:val="000000"/>
+          <w:sz w:val="20"/>
+          <w:szCs w:val="20"/>
+        </w:rPr>
+      </w:pPr>
+    </w:p>
+    <w:p>
+      <w:pPr>
+        <w:shd w:val="clear" w:color="auto" w:fill="FFFFFE"/>
+        <w:spacing w:after="0" w:line="216" w:lineRule="atLeast"/>
+        <w:rPr>
+          <w:rFonts w:asciiTheme="majorHAnsi" w:eastAsia="Times New Roman" w:hAnsiTheme="majorHAnsi" w:cs="Times New Roman"/>
+          <w:color w:val="000000"/>
+          <w:sz w:val="20"/>
+          <w:szCs w:val="20"/>
         </w:rPr>
       </w:pPr>
     </w:p>
@@ -2594,7 +2616,7 @@
           <w:szCs w:val="32"/>
           <w:lang w:val="en-IN"/>
         </w:rPr>
-        <w:t>5) Add Column</w:t>
+        <w:t>5) Insert Row</w:t>
       </w:r>
     </w:p>
     <w:p>
@@ -2611,17 +2633,1038 @@
           <w:szCs w:val="24"/>
           <w:lang w:val="en-IN"/>
         </w:rPr>
-        <w:t xml:space="preserve">PUT </w:t>
-      </w:r>
-      <w:r>
+        <w:t xml:space="preserve">POST </w:t>
+      </w:r>
+      <w:hyperlink r:id="rId9" w:history="1">
+        <w:r>
+          <w:rPr>
+            <w:rStyle w:val="Hyperlink"/>
+            <w:sz w:val="24"/>
+            <w:szCs w:val="24"/>
+            <w:lang w:val="en-IN"/>
+          </w:rPr>
+          <w:t>http://localhost:5000/insertrow</w:t>
+        </w:r>
+      </w:hyperlink>
+    </w:p>
+    <w:p>
+      <w:pPr>
         <w:rPr>
           <w:sz w:val="24"/>
           <w:szCs w:val="24"/>
           <w:lang w:val="en-IN"/>
         </w:rPr>
+      </w:pPr>
+      <w:r>
+        <w:t>Row will be added to the table by User</w:t>
+      </w:r>
+    </w:p>
+    <w:p>
+      <w:pPr>
+        <w:shd w:val="clear" w:color="auto" w:fill="FFFFFE"/>
+        <w:spacing w:after="0" w:line="216" w:lineRule="atLeast"/>
+        <w:rPr>
+          <w:rFonts w:asciiTheme="majorHAnsi" w:eastAsia="Times New Roman" w:hAnsiTheme="majorHAnsi" w:cs="Times New Roman"/>
+          <w:color w:val="000000"/>
+          <w:sz w:val="20"/>
+          <w:szCs w:val="20"/>
+        </w:rPr>
+      </w:pPr>
+      <w:r>
+        <w:rPr>
+          <w:rFonts w:asciiTheme="majorHAnsi" w:eastAsia="Times New Roman" w:hAnsiTheme="majorHAnsi" w:cs="Times New Roman"/>
+          <w:color w:val="000000"/>
+          <w:sz w:val="20"/>
+          <w:szCs w:val="20"/>
+        </w:rPr>
+        <w:t>Request –</w:t>
+      </w:r>
+    </w:p>
+    <w:p>
+      <w:pPr>
+        <w:rPr>
+          <w:lang w:val="en-IN"/>
+        </w:rPr>
+      </w:pPr>
+    </w:p>
+    <w:p>
+      <w:pPr>
+        <w:shd w:val="clear" w:color="auto" w:fill="FFFFFE"/>
+        <w:spacing w:after="0" w:line="216" w:lineRule="atLeast"/>
+        <w:rPr>
+          <w:rFonts w:asciiTheme="majorHAnsi" w:eastAsia="Times New Roman" w:hAnsiTheme="majorHAnsi" w:cs="Times New Roman"/>
+          <w:color w:val="000000"/>
+          <w:sz w:val="20"/>
+          <w:szCs w:val="20"/>
+        </w:rPr>
+      </w:pPr>
+      <w:r>
+        <w:rPr>
+          <w:rFonts w:asciiTheme="majorHAnsi" w:eastAsia="Times New Roman" w:hAnsiTheme="majorHAnsi" w:cs="Times New Roman"/>
+          <w:color w:val="000000"/>
+          <w:sz w:val="20"/>
+          <w:szCs w:val="20"/>
+        </w:rPr>
+        <w:lastRenderedPageBreak/>
+        <w:t>{</w:t>
+      </w:r>
+    </w:p>
+    <w:p>
+      <w:pPr>
+        <w:shd w:val="clear" w:color="auto" w:fill="FFFFFE"/>
+        <w:spacing w:after="0" w:line="216" w:lineRule="atLeast"/>
+        <w:rPr>
+          <w:rFonts w:asciiTheme="majorHAnsi" w:eastAsia="Times New Roman" w:hAnsiTheme="majorHAnsi" w:cs="Times New Roman"/>
+          <w:color w:val="000000"/>
+          <w:sz w:val="20"/>
+          <w:szCs w:val="20"/>
+        </w:rPr>
+      </w:pPr>
+      <w:r>
+        <w:rPr>
+          <w:rFonts w:asciiTheme="majorHAnsi" w:eastAsia="Times New Roman" w:hAnsiTheme="majorHAnsi" w:cs="Times New Roman"/>
+          <w:color w:val="000000"/>
+          <w:sz w:val="20"/>
+          <w:szCs w:val="20"/>
+        </w:rPr>
+        <w:t>    </w:t>
+      </w:r>
+      <w:r>
+        <w:rPr>
+          <w:rFonts w:asciiTheme="majorHAnsi" w:eastAsia="Times New Roman" w:hAnsiTheme="majorHAnsi" w:cs="Times New Roman"/>
+          <w:color w:val="A31515"/>
+          <w:sz w:val="20"/>
+          <w:szCs w:val="20"/>
+        </w:rPr>
+        <w:t>"email"</w:t>
+      </w:r>
+      <w:r>
+        <w:rPr>
+          <w:rFonts w:asciiTheme="majorHAnsi" w:eastAsia="Times New Roman" w:hAnsiTheme="majorHAnsi" w:cs="Times New Roman"/>
+          <w:color w:val="000000"/>
+          <w:sz w:val="20"/>
+          <w:szCs w:val="20"/>
+        </w:rPr>
+        <w:t>:</w:t>
+      </w:r>
+      <w:r>
+        <w:rPr>
+          <w:rFonts w:asciiTheme="majorHAnsi" w:eastAsia="Times New Roman" w:hAnsiTheme="majorHAnsi" w:cs="Times New Roman"/>
+          <w:color w:val="0451A5"/>
+          <w:sz w:val="20"/>
+          <w:szCs w:val="20"/>
+        </w:rPr>
+        <w:t>"jainam@gmail.com"</w:t>
+      </w:r>
+      <w:r>
+        <w:rPr>
+          <w:rFonts w:asciiTheme="majorHAnsi" w:eastAsia="Times New Roman" w:hAnsiTheme="majorHAnsi" w:cs="Times New Roman"/>
+          <w:color w:val="000000"/>
+          <w:sz w:val="20"/>
+          <w:szCs w:val="20"/>
+        </w:rPr>
+        <w:t>,</w:t>
+      </w:r>
+    </w:p>
+    <w:p>
+      <w:pPr>
+        <w:shd w:val="clear" w:color="auto" w:fill="FFFFFE"/>
+        <w:spacing w:after="0" w:line="216" w:lineRule="atLeast"/>
+        <w:rPr>
+          <w:rFonts w:asciiTheme="majorHAnsi" w:eastAsia="Times New Roman" w:hAnsiTheme="majorHAnsi" w:cs="Times New Roman"/>
+          <w:color w:val="000000"/>
+          <w:sz w:val="20"/>
+          <w:szCs w:val="20"/>
+        </w:rPr>
+      </w:pPr>
+      <w:r>
+        <w:rPr>
+          <w:rFonts w:asciiTheme="majorHAnsi" w:eastAsia="Times New Roman" w:hAnsiTheme="majorHAnsi" w:cs="Times New Roman"/>
+          <w:color w:val="000000"/>
+          <w:sz w:val="20"/>
+          <w:szCs w:val="20"/>
+        </w:rPr>
+        <w:t>    </w:t>
+      </w:r>
+      <w:r>
+        <w:rPr>
+          <w:rFonts w:asciiTheme="majorHAnsi" w:eastAsia="Times New Roman" w:hAnsiTheme="majorHAnsi" w:cs="Times New Roman"/>
+          <w:color w:val="A31515"/>
+          <w:sz w:val="20"/>
+          <w:szCs w:val="20"/>
+        </w:rPr>
+        <w:t>"columnName"</w:t>
+      </w:r>
+      <w:r>
+        <w:rPr>
+          <w:rFonts w:asciiTheme="majorHAnsi" w:eastAsia="Times New Roman" w:hAnsiTheme="majorHAnsi" w:cs="Times New Roman"/>
+          <w:color w:val="000000"/>
+          <w:sz w:val="20"/>
+          <w:szCs w:val="20"/>
+        </w:rPr>
+        <w:t>:{</w:t>
+      </w:r>
+    </w:p>
+    <w:p>
+      <w:pPr>
+        <w:shd w:val="clear" w:color="auto" w:fill="FFFFFE"/>
+        <w:spacing w:after="0" w:line="216" w:lineRule="atLeast"/>
+        <w:rPr>
+          <w:rFonts w:asciiTheme="majorHAnsi" w:eastAsia="Times New Roman" w:hAnsiTheme="majorHAnsi" w:cs="Times New Roman"/>
+          <w:color w:val="000000"/>
+          <w:sz w:val="20"/>
+          <w:szCs w:val="20"/>
+        </w:rPr>
+      </w:pPr>
+      <w:r>
+        <w:rPr>
+          <w:rFonts w:asciiTheme="majorHAnsi" w:eastAsia="Times New Roman" w:hAnsiTheme="majorHAnsi" w:cs="Times New Roman"/>
+          <w:color w:val="000000"/>
+          <w:sz w:val="20"/>
+          <w:szCs w:val="20"/>
+        </w:rPr>
+        <w:t>        </w:t>
+      </w:r>
+      <w:r>
+        <w:rPr>
+          <w:rFonts w:asciiTheme="majorHAnsi" w:eastAsia="Times New Roman" w:hAnsiTheme="majorHAnsi" w:cs="Times New Roman"/>
+          <w:color w:val="A31515"/>
+          <w:sz w:val="20"/>
+          <w:szCs w:val="20"/>
+        </w:rPr>
+        <w:t>"firstname"</w:t>
+      </w:r>
+      <w:r>
+        <w:rPr>
+          <w:rFonts w:asciiTheme="majorHAnsi" w:eastAsia="Times New Roman" w:hAnsiTheme="majorHAnsi" w:cs="Times New Roman"/>
+          <w:color w:val="000000"/>
+          <w:sz w:val="20"/>
+          <w:szCs w:val="20"/>
+        </w:rPr>
+        <w:t>:</w:t>
+      </w:r>
+      <w:r>
+        <w:rPr>
+          <w:rFonts w:asciiTheme="majorHAnsi" w:eastAsia="Times New Roman" w:hAnsiTheme="majorHAnsi" w:cs="Times New Roman"/>
+          <w:color w:val="0451A5"/>
+          <w:sz w:val="20"/>
+          <w:szCs w:val="20"/>
+        </w:rPr>
+        <w:t>"Arush"</w:t>
+      </w:r>
+      <w:r>
+        <w:rPr>
+          <w:rFonts w:asciiTheme="majorHAnsi" w:eastAsia="Times New Roman" w:hAnsiTheme="majorHAnsi" w:cs="Times New Roman"/>
+          <w:color w:val="000000"/>
+          <w:sz w:val="20"/>
+          <w:szCs w:val="20"/>
+        </w:rPr>
+        <w:t>,</w:t>
+      </w:r>
+    </w:p>
+    <w:p>
+      <w:pPr>
+        <w:shd w:val="clear" w:color="auto" w:fill="FFFFFE"/>
+        <w:spacing w:after="0" w:line="216" w:lineRule="atLeast"/>
+        <w:rPr>
+          <w:rFonts w:asciiTheme="majorHAnsi" w:eastAsia="Times New Roman" w:hAnsiTheme="majorHAnsi" w:cs="Times New Roman"/>
+          <w:color w:val="000000"/>
+          <w:sz w:val="20"/>
+          <w:szCs w:val="20"/>
+        </w:rPr>
+      </w:pPr>
+      <w:r>
+        <w:rPr>
+          <w:rFonts w:asciiTheme="majorHAnsi" w:eastAsia="Times New Roman" w:hAnsiTheme="majorHAnsi" w:cs="Times New Roman"/>
+          <w:color w:val="000000"/>
+          <w:sz w:val="20"/>
+          <w:szCs w:val="20"/>
+        </w:rPr>
+        <w:t>        </w:t>
+      </w:r>
+      <w:r>
+        <w:rPr>
+          <w:rFonts w:asciiTheme="majorHAnsi" w:eastAsia="Times New Roman" w:hAnsiTheme="majorHAnsi" w:cs="Times New Roman"/>
+          <w:color w:val="A31515"/>
+          <w:sz w:val="20"/>
+          <w:szCs w:val="20"/>
+        </w:rPr>
+        <w:t>"lastname"</w:t>
+      </w:r>
+      <w:r>
+        <w:rPr>
+          <w:rFonts w:asciiTheme="majorHAnsi" w:eastAsia="Times New Roman" w:hAnsiTheme="majorHAnsi" w:cs="Times New Roman"/>
+          <w:color w:val="000000"/>
+          <w:sz w:val="20"/>
+          <w:szCs w:val="20"/>
+        </w:rPr>
+        <w:t>:</w:t>
+      </w:r>
+      <w:r>
+        <w:rPr>
+          <w:rFonts w:asciiTheme="majorHAnsi" w:eastAsia="Times New Roman" w:hAnsiTheme="majorHAnsi" w:cs="Times New Roman"/>
+          <w:color w:val="0451A5"/>
+          <w:sz w:val="20"/>
+          <w:szCs w:val="20"/>
+        </w:rPr>
+        <w:t>"Samay"</w:t>
+      </w:r>
+      <w:r>
+        <w:rPr>
+          <w:rFonts w:asciiTheme="majorHAnsi" w:eastAsia="Times New Roman" w:hAnsiTheme="majorHAnsi" w:cs="Times New Roman"/>
+          <w:color w:val="000000"/>
+          <w:sz w:val="20"/>
+          <w:szCs w:val="20"/>
+        </w:rPr>
+        <w:t>,</w:t>
+      </w:r>
+    </w:p>
+    <w:p>
+      <w:pPr>
+        <w:shd w:val="clear" w:color="auto" w:fill="FFFFFE"/>
+        <w:spacing w:after="0" w:line="216" w:lineRule="atLeast"/>
+        <w:rPr>
+          <w:rFonts w:asciiTheme="majorHAnsi" w:eastAsia="Times New Roman" w:hAnsiTheme="majorHAnsi" w:cs="Times New Roman"/>
+          <w:color w:val="000000"/>
+          <w:sz w:val="20"/>
+          <w:szCs w:val="20"/>
+        </w:rPr>
+      </w:pPr>
+      <w:r>
+        <w:rPr>
+          <w:rFonts w:asciiTheme="majorHAnsi" w:eastAsia="Times New Roman" w:hAnsiTheme="majorHAnsi" w:cs="Times New Roman"/>
+          <w:color w:val="000000"/>
+          <w:sz w:val="20"/>
+          <w:szCs w:val="20"/>
+        </w:rPr>
+        <w:t>        </w:t>
+      </w:r>
+      <w:r>
+        <w:rPr>
+          <w:rFonts w:asciiTheme="majorHAnsi" w:eastAsia="Times New Roman" w:hAnsiTheme="majorHAnsi" w:cs="Times New Roman"/>
+          <w:color w:val="A31515"/>
+          <w:sz w:val="20"/>
+          <w:szCs w:val="20"/>
+        </w:rPr>
+        <w:t>"phone"</w:t>
+      </w:r>
+      <w:r>
+        <w:rPr>
+          <w:rFonts w:asciiTheme="majorHAnsi" w:eastAsia="Times New Roman" w:hAnsiTheme="majorHAnsi" w:cs="Times New Roman"/>
+          <w:color w:val="000000"/>
+          <w:sz w:val="20"/>
+          <w:szCs w:val="20"/>
+        </w:rPr>
+        <w:t>:</w:t>
+      </w:r>
+      <w:r>
+        <w:rPr>
+          <w:rFonts w:asciiTheme="majorHAnsi" w:eastAsia="Times New Roman" w:hAnsiTheme="majorHAnsi" w:cs="Times New Roman"/>
+          <w:color w:val="098658"/>
+          <w:sz w:val="20"/>
+          <w:szCs w:val="20"/>
+        </w:rPr>
+        <w:t>787946141</w:t>
+      </w:r>
+    </w:p>
+    <w:p>
+      <w:pPr>
+        <w:shd w:val="clear" w:color="auto" w:fill="FFFFFE"/>
+        <w:spacing w:after="0" w:line="216" w:lineRule="atLeast"/>
+        <w:rPr>
+          <w:rFonts w:asciiTheme="majorHAnsi" w:eastAsia="Times New Roman" w:hAnsiTheme="majorHAnsi" w:cs="Times New Roman"/>
+          <w:color w:val="000000"/>
+          <w:sz w:val="20"/>
+          <w:szCs w:val="20"/>
+        </w:rPr>
+      </w:pPr>
+    </w:p>
+    <w:p>
+      <w:pPr>
+        <w:shd w:val="clear" w:color="auto" w:fill="FFFFFE"/>
+        <w:spacing w:after="0" w:line="216" w:lineRule="atLeast"/>
+        <w:rPr>
+          <w:rFonts w:asciiTheme="majorHAnsi" w:eastAsia="Times New Roman" w:hAnsiTheme="majorHAnsi" w:cs="Times New Roman"/>
+          <w:color w:val="000000"/>
+          <w:sz w:val="20"/>
+          <w:szCs w:val="20"/>
+        </w:rPr>
+      </w:pPr>
+      <w:r>
+        <w:rPr>
+          <w:rFonts w:asciiTheme="majorHAnsi" w:eastAsia="Times New Roman" w:hAnsiTheme="majorHAnsi" w:cs="Times New Roman"/>
+          <w:color w:val="000000"/>
+          <w:sz w:val="20"/>
+          <w:szCs w:val="20"/>
+        </w:rPr>
+        <w:t>    }</w:t>
+      </w:r>
+    </w:p>
+    <w:p>
+      <w:pPr>
+        <w:shd w:val="clear" w:color="auto" w:fill="FFFFFE"/>
+        <w:spacing w:after="0" w:line="216" w:lineRule="atLeast"/>
+        <w:rPr>
+          <w:rFonts w:asciiTheme="majorHAnsi" w:eastAsia="Times New Roman" w:hAnsiTheme="majorHAnsi" w:cs="Times New Roman"/>
+          <w:color w:val="000000"/>
+          <w:sz w:val="20"/>
+          <w:szCs w:val="20"/>
+        </w:rPr>
+      </w:pPr>
+      <w:r>
+        <w:rPr>
+          <w:rFonts w:asciiTheme="majorHAnsi" w:eastAsia="Times New Roman" w:hAnsiTheme="majorHAnsi" w:cs="Times New Roman"/>
+          <w:color w:val="000000"/>
+          <w:sz w:val="20"/>
+          <w:szCs w:val="20"/>
+        </w:rPr>
+        <w:t>}</w:t>
+      </w:r>
+    </w:p>
+    <w:p>
+      <w:pPr>
+        <w:rPr>
+          <w:lang w:val="en-IN"/>
+        </w:rPr>
+      </w:pPr>
+    </w:p>
+    <w:p>
+      <w:pPr>
+        <w:rPr>
+          <w:lang w:val="en-IN"/>
+        </w:rPr>
+      </w:pPr>
+      <w:r>
+        <w:rPr>
+          <w:lang w:val="en-IN"/>
+        </w:rPr>
+        <w:t xml:space="preserve">Response – </w:t>
+      </w:r>
+      <w:r>
+        <w:rPr>
+          <w:lang w:val="en-IN"/>
+        </w:rPr>
+        <w:t>It will be based on query result</w:t>
+      </w:r>
+    </w:p>
+    <w:p>
+      <w:pPr>
+        <w:shd w:val="clear" w:color="auto" w:fill="FFFFFE"/>
+        <w:spacing w:after="0" w:line="216" w:lineRule="atLeast"/>
+        <w:rPr>
+          <w:rFonts w:asciiTheme="majorHAnsi" w:eastAsia="Times New Roman" w:hAnsiTheme="majorHAnsi" w:cs="Times New Roman"/>
+          <w:color w:val="000000"/>
+          <w:sz w:val="20"/>
+          <w:szCs w:val="20"/>
+        </w:rPr>
+      </w:pPr>
+      <w:r>
+        <w:rPr>
+          <w:rFonts w:asciiTheme="majorHAnsi" w:eastAsia="Times New Roman" w:hAnsiTheme="majorHAnsi" w:cs="Times New Roman"/>
+          <w:color w:val="000000"/>
+          <w:sz w:val="20"/>
+          <w:szCs w:val="20"/>
+        </w:rPr>
+        <w:t>{</w:t>
+      </w:r>
+    </w:p>
+    <w:p>
+      <w:pPr>
+        <w:shd w:val="clear" w:color="auto" w:fill="FFFFFE"/>
+        <w:spacing w:after="0" w:line="216" w:lineRule="atLeast"/>
+        <w:rPr>
+          <w:rFonts w:asciiTheme="majorHAnsi" w:eastAsia="Times New Roman" w:hAnsiTheme="majorHAnsi" w:cs="Times New Roman"/>
+          <w:color w:val="000000"/>
+          <w:sz w:val="20"/>
+          <w:szCs w:val="20"/>
+        </w:rPr>
+      </w:pPr>
+      <w:r>
+        <w:rPr>
+          <w:rFonts w:asciiTheme="majorHAnsi" w:eastAsia="Times New Roman" w:hAnsiTheme="majorHAnsi" w:cs="Times New Roman"/>
+          <w:color w:val="000000"/>
+          <w:sz w:val="20"/>
+          <w:szCs w:val="20"/>
+        </w:rPr>
+        <w:t>    </w:t>
+      </w:r>
+      <w:r>
+        <w:rPr>
+          <w:rFonts w:asciiTheme="majorHAnsi" w:eastAsia="Times New Roman" w:hAnsiTheme="majorHAnsi" w:cs="Times New Roman"/>
+          <w:color w:val="A31515"/>
+          <w:sz w:val="20"/>
+          <w:szCs w:val="20"/>
+        </w:rPr>
+        <w:t>"msg"</w:t>
+      </w:r>
+      <w:r>
+        <w:rPr>
+          <w:rFonts w:asciiTheme="majorHAnsi" w:eastAsia="Times New Roman" w:hAnsiTheme="majorHAnsi" w:cs="Times New Roman"/>
+          <w:color w:val="000000"/>
+          <w:sz w:val="20"/>
+          <w:szCs w:val="20"/>
+        </w:rPr>
+        <w:t>: {</w:t>
+      </w:r>
+    </w:p>
+    <w:p>
+      <w:pPr>
+        <w:shd w:val="clear" w:color="auto" w:fill="FFFFFE"/>
+        <w:spacing w:after="0" w:line="216" w:lineRule="atLeast"/>
+        <w:rPr>
+          <w:rFonts w:asciiTheme="majorHAnsi" w:eastAsia="Times New Roman" w:hAnsiTheme="majorHAnsi" w:cs="Times New Roman"/>
+          <w:color w:val="000000"/>
+          <w:sz w:val="20"/>
+          <w:szCs w:val="20"/>
+        </w:rPr>
+      </w:pPr>
+      <w:r>
+        <w:rPr>
+          <w:rFonts w:asciiTheme="majorHAnsi" w:eastAsia="Times New Roman" w:hAnsiTheme="majorHAnsi" w:cs="Times New Roman"/>
+          <w:color w:val="000000"/>
+          <w:sz w:val="20"/>
+          <w:szCs w:val="20"/>
+        </w:rPr>
+        <w:t>        </w:t>
+      </w:r>
+      <w:r>
+        <w:rPr>
+          <w:rFonts w:asciiTheme="majorHAnsi" w:eastAsia="Times New Roman" w:hAnsiTheme="majorHAnsi" w:cs="Times New Roman"/>
+          <w:color w:val="A31515"/>
+          <w:sz w:val="20"/>
+          <w:szCs w:val="20"/>
+        </w:rPr>
+        <w:t>"fieldCount"</w:t>
+      </w:r>
+      <w:r>
+        <w:rPr>
+          <w:rFonts w:asciiTheme="majorHAnsi" w:eastAsia="Times New Roman" w:hAnsiTheme="majorHAnsi" w:cs="Times New Roman"/>
+          <w:color w:val="000000"/>
+          <w:sz w:val="20"/>
+          <w:szCs w:val="20"/>
+        </w:rPr>
+        <w:t>: </w:t>
+      </w:r>
+      <w:r>
+        <w:rPr>
+          <w:rFonts w:asciiTheme="majorHAnsi" w:eastAsia="Times New Roman" w:hAnsiTheme="majorHAnsi" w:cs="Times New Roman"/>
+          <w:color w:val="098658"/>
+          <w:sz w:val="20"/>
+          <w:szCs w:val="20"/>
+        </w:rPr>
+        <w:t>0</w:t>
+      </w:r>
+      <w:r>
+        <w:rPr>
+          <w:rFonts w:asciiTheme="majorHAnsi" w:eastAsia="Times New Roman" w:hAnsiTheme="majorHAnsi" w:cs="Times New Roman"/>
+          <w:color w:val="000000"/>
+          <w:sz w:val="20"/>
+          <w:szCs w:val="20"/>
+        </w:rPr>
+        <w:t>,</w:t>
+      </w:r>
+    </w:p>
+    <w:p>
+      <w:pPr>
+        <w:shd w:val="clear" w:color="auto" w:fill="FFFFFE"/>
+        <w:spacing w:after="0" w:line="216" w:lineRule="atLeast"/>
+        <w:rPr>
+          <w:rFonts w:asciiTheme="majorHAnsi" w:eastAsia="Times New Roman" w:hAnsiTheme="majorHAnsi" w:cs="Times New Roman"/>
+          <w:color w:val="000000"/>
+          <w:sz w:val="20"/>
+          <w:szCs w:val="20"/>
+        </w:rPr>
+      </w:pPr>
+      <w:r>
+        <w:rPr>
+          <w:rFonts w:asciiTheme="majorHAnsi" w:eastAsia="Times New Roman" w:hAnsiTheme="majorHAnsi" w:cs="Times New Roman"/>
+          <w:color w:val="000000"/>
+          <w:sz w:val="20"/>
+          <w:szCs w:val="20"/>
+        </w:rPr>
+        <w:t>        </w:t>
+      </w:r>
+      <w:r>
+        <w:rPr>
+          <w:rFonts w:asciiTheme="majorHAnsi" w:eastAsia="Times New Roman" w:hAnsiTheme="majorHAnsi" w:cs="Times New Roman"/>
+          <w:color w:val="A31515"/>
+          <w:sz w:val="20"/>
+          <w:szCs w:val="20"/>
+        </w:rPr>
+        <w:t>"affectedRows"</w:t>
+      </w:r>
+      <w:r>
+        <w:rPr>
+          <w:rFonts w:asciiTheme="majorHAnsi" w:eastAsia="Times New Roman" w:hAnsiTheme="majorHAnsi" w:cs="Times New Roman"/>
+          <w:color w:val="000000"/>
+          <w:sz w:val="20"/>
+          <w:szCs w:val="20"/>
+        </w:rPr>
+        <w:t>: </w:t>
+      </w:r>
+      <w:r>
+        <w:rPr>
+          <w:rFonts w:asciiTheme="majorHAnsi" w:eastAsia="Times New Roman" w:hAnsiTheme="majorHAnsi" w:cs="Times New Roman"/>
+          <w:color w:val="098658"/>
+          <w:sz w:val="20"/>
+          <w:szCs w:val="20"/>
+        </w:rPr>
+        <w:t>1</w:t>
+      </w:r>
+      <w:r>
+        <w:rPr>
+          <w:rFonts w:asciiTheme="majorHAnsi" w:eastAsia="Times New Roman" w:hAnsiTheme="majorHAnsi" w:cs="Times New Roman"/>
+          <w:color w:val="000000"/>
+          <w:sz w:val="20"/>
+          <w:szCs w:val="20"/>
+        </w:rPr>
+        <w:t>,</w:t>
+      </w:r>
+    </w:p>
+    <w:p>
+      <w:pPr>
+        <w:shd w:val="clear" w:color="auto" w:fill="FFFFFE"/>
+        <w:spacing w:after="0" w:line="216" w:lineRule="atLeast"/>
+        <w:rPr>
+          <w:rFonts w:asciiTheme="majorHAnsi" w:eastAsia="Times New Roman" w:hAnsiTheme="majorHAnsi" w:cs="Times New Roman"/>
+          <w:color w:val="000000"/>
+          <w:sz w:val="20"/>
+          <w:szCs w:val="20"/>
+        </w:rPr>
+      </w:pPr>
+      <w:r>
+        <w:rPr>
+          <w:rFonts w:asciiTheme="majorHAnsi" w:eastAsia="Times New Roman" w:hAnsiTheme="majorHAnsi" w:cs="Times New Roman"/>
+          <w:color w:val="000000"/>
+          <w:sz w:val="20"/>
+          <w:szCs w:val="20"/>
+        </w:rPr>
+        <w:t>        </w:t>
+      </w:r>
+      <w:r>
+        <w:rPr>
+          <w:rFonts w:asciiTheme="majorHAnsi" w:eastAsia="Times New Roman" w:hAnsiTheme="majorHAnsi" w:cs="Times New Roman"/>
+          <w:color w:val="A31515"/>
+          <w:sz w:val="20"/>
+          <w:szCs w:val="20"/>
+        </w:rPr>
+        <w:t>"insertId"</w:t>
+      </w:r>
+      <w:r>
+        <w:rPr>
+          <w:rFonts w:asciiTheme="majorHAnsi" w:eastAsia="Times New Roman" w:hAnsiTheme="majorHAnsi" w:cs="Times New Roman"/>
+          <w:color w:val="000000"/>
+          <w:sz w:val="20"/>
+          <w:szCs w:val="20"/>
+        </w:rPr>
+        <w:t>: </w:t>
+      </w:r>
+      <w:r>
+        <w:rPr>
+          <w:rFonts w:asciiTheme="majorHAnsi" w:eastAsia="Times New Roman" w:hAnsiTheme="majorHAnsi" w:cs="Times New Roman"/>
+          <w:color w:val="098658"/>
+          <w:sz w:val="20"/>
+          <w:szCs w:val="20"/>
+        </w:rPr>
+        <w:t>2</w:t>
+      </w:r>
+      <w:r>
+        <w:rPr>
+          <w:rFonts w:asciiTheme="majorHAnsi" w:eastAsia="Times New Roman" w:hAnsiTheme="majorHAnsi" w:cs="Times New Roman"/>
+          <w:color w:val="000000"/>
+          <w:sz w:val="20"/>
+          <w:szCs w:val="20"/>
+        </w:rPr>
+        <w:t>,</w:t>
+      </w:r>
+    </w:p>
+    <w:p>
+      <w:pPr>
+        <w:shd w:val="clear" w:color="auto" w:fill="FFFFFE"/>
+        <w:spacing w:after="0" w:line="216" w:lineRule="atLeast"/>
+        <w:rPr>
+          <w:rFonts w:asciiTheme="majorHAnsi" w:eastAsia="Times New Roman" w:hAnsiTheme="majorHAnsi" w:cs="Times New Roman"/>
+          <w:color w:val="000000"/>
+          <w:sz w:val="20"/>
+          <w:szCs w:val="20"/>
+        </w:rPr>
+      </w:pPr>
+      <w:r>
+        <w:rPr>
+          <w:rFonts w:asciiTheme="majorHAnsi" w:eastAsia="Times New Roman" w:hAnsiTheme="majorHAnsi" w:cs="Times New Roman"/>
+          <w:color w:val="000000"/>
+          <w:sz w:val="20"/>
+          <w:szCs w:val="20"/>
+        </w:rPr>
+        <w:t>        </w:t>
+      </w:r>
+      <w:r>
+        <w:rPr>
+          <w:rFonts w:asciiTheme="majorHAnsi" w:eastAsia="Times New Roman" w:hAnsiTheme="majorHAnsi" w:cs="Times New Roman"/>
+          <w:color w:val="A31515"/>
+          <w:sz w:val="20"/>
+          <w:szCs w:val="20"/>
+        </w:rPr>
+        <w:t>"serverStatus"</w:t>
+      </w:r>
+      <w:r>
+        <w:rPr>
+          <w:rFonts w:asciiTheme="majorHAnsi" w:eastAsia="Times New Roman" w:hAnsiTheme="majorHAnsi" w:cs="Times New Roman"/>
+          <w:color w:val="000000"/>
+          <w:sz w:val="20"/>
+          <w:szCs w:val="20"/>
+        </w:rPr>
+        <w:t>: </w:t>
+      </w:r>
+      <w:r>
+        <w:rPr>
+          <w:rFonts w:asciiTheme="majorHAnsi" w:eastAsia="Times New Roman" w:hAnsiTheme="majorHAnsi" w:cs="Times New Roman"/>
+          <w:color w:val="098658"/>
+          <w:sz w:val="20"/>
+          <w:szCs w:val="20"/>
+        </w:rPr>
+        <w:t>2</w:t>
+      </w:r>
+      <w:r>
+        <w:rPr>
+          <w:rFonts w:asciiTheme="majorHAnsi" w:eastAsia="Times New Roman" w:hAnsiTheme="majorHAnsi" w:cs="Times New Roman"/>
+          <w:color w:val="000000"/>
+          <w:sz w:val="20"/>
+          <w:szCs w:val="20"/>
+        </w:rPr>
+        <w:t>,</w:t>
+      </w:r>
+    </w:p>
+    <w:p>
+      <w:pPr>
+        <w:shd w:val="clear" w:color="auto" w:fill="FFFFFE"/>
+        <w:spacing w:after="0" w:line="216" w:lineRule="atLeast"/>
+        <w:rPr>
+          <w:rFonts w:asciiTheme="majorHAnsi" w:eastAsia="Times New Roman" w:hAnsiTheme="majorHAnsi" w:cs="Times New Roman"/>
+          <w:color w:val="000000"/>
+          <w:sz w:val="20"/>
+          <w:szCs w:val="20"/>
+        </w:rPr>
+      </w:pPr>
+      <w:r>
+        <w:rPr>
+          <w:rFonts w:asciiTheme="majorHAnsi" w:eastAsia="Times New Roman" w:hAnsiTheme="majorHAnsi" w:cs="Times New Roman"/>
+          <w:color w:val="000000"/>
+          <w:sz w:val="20"/>
+          <w:szCs w:val="20"/>
+        </w:rPr>
+        <w:t>        </w:t>
+      </w:r>
+      <w:r>
+        <w:rPr>
+          <w:rFonts w:asciiTheme="majorHAnsi" w:eastAsia="Times New Roman" w:hAnsiTheme="majorHAnsi" w:cs="Times New Roman"/>
+          <w:color w:val="A31515"/>
+          <w:sz w:val="20"/>
+          <w:szCs w:val="20"/>
+        </w:rPr>
+        <w:t>"warningCount"</w:t>
+      </w:r>
+      <w:r>
+        <w:rPr>
+          <w:rFonts w:asciiTheme="majorHAnsi" w:eastAsia="Times New Roman" w:hAnsiTheme="majorHAnsi" w:cs="Times New Roman"/>
+          <w:color w:val="000000"/>
+          <w:sz w:val="20"/>
+          <w:szCs w:val="20"/>
+        </w:rPr>
+        <w:t>: </w:t>
+      </w:r>
+      <w:r>
+        <w:rPr>
+          <w:rFonts w:asciiTheme="majorHAnsi" w:eastAsia="Times New Roman" w:hAnsiTheme="majorHAnsi" w:cs="Times New Roman"/>
+          <w:color w:val="098658"/>
+          <w:sz w:val="20"/>
+          <w:szCs w:val="20"/>
+        </w:rPr>
+        <w:t>0</w:t>
+      </w:r>
+      <w:r>
+        <w:rPr>
+          <w:rFonts w:asciiTheme="majorHAnsi" w:eastAsia="Times New Roman" w:hAnsiTheme="majorHAnsi" w:cs="Times New Roman"/>
+          <w:color w:val="000000"/>
+          <w:sz w:val="20"/>
+          <w:szCs w:val="20"/>
+        </w:rPr>
+        <w:t>,</w:t>
+      </w:r>
+    </w:p>
+    <w:p>
+      <w:pPr>
+        <w:shd w:val="clear" w:color="auto" w:fill="FFFFFE"/>
+        <w:spacing w:after="0" w:line="216" w:lineRule="atLeast"/>
+        <w:rPr>
+          <w:rFonts w:asciiTheme="majorHAnsi" w:eastAsia="Times New Roman" w:hAnsiTheme="majorHAnsi" w:cs="Times New Roman"/>
+          <w:color w:val="000000"/>
+          <w:sz w:val="20"/>
+          <w:szCs w:val="20"/>
+        </w:rPr>
+      </w:pPr>
+      <w:r>
+        <w:rPr>
+          <w:rFonts w:asciiTheme="majorHAnsi" w:eastAsia="Times New Roman" w:hAnsiTheme="majorHAnsi" w:cs="Times New Roman"/>
+          <w:color w:val="000000"/>
+          <w:sz w:val="20"/>
+          <w:szCs w:val="20"/>
+        </w:rPr>
+        <w:t>        </w:t>
+      </w:r>
+      <w:r>
+        <w:rPr>
+          <w:rFonts w:asciiTheme="majorHAnsi" w:eastAsia="Times New Roman" w:hAnsiTheme="majorHAnsi" w:cs="Times New Roman"/>
+          <w:color w:val="A31515"/>
+          <w:sz w:val="20"/>
+          <w:szCs w:val="20"/>
+        </w:rPr>
+        <w:t>"message"</w:t>
+      </w:r>
+      <w:r>
+        <w:rPr>
+          <w:rFonts w:asciiTheme="majorHAnsi" w:eastAsia="Times New Roman" w:hAnsiTheme="majorHAnsi" w:cs="Times New Roman"/>
+          <w:color w:val="000000"/>
+          <w:sz w:val="20"/>
+          <w:szCs w:val="20"/>
+        </w:rPr>
+        <w:t>: </w:t>
+      </w:r>
+      <w:r>
+        <w:rPr>
+          <w:rFonts w:asciiTheme="majorHAnsi" w:eastAsia="Times New Roman" w:hAnsiTheme="majorHAnsi" w:cs="Times New Roman"/>
+          <w:color w:val="0451A5"/>
+          <w:sz w:val="20"/>
+          <w:szCs w:val="20"/>
+        </w:rPr>
+        <w:t>""</w:t>
+      </w:r>
+      <w:r>
+        <w:rPr>
+          <w:rFonts w:asciiTheme="majorHAnsi" w:eastAsia="Times New Roman" w:hAnsiTheme="majorHAnsi" w:cs="Times New Roman"/>
+          <w:color w:val="000000"/>
+          <w:sz w:val="20"/>
+          <w:szCs w:val="20"/>
+        </w:rPr>
+        <w:t>,</w:t>
+      </w:r>
+    </w:p>
+    <w:p>
+      <w:pPr>
+        <w:shd w:val="clear" w:color="auto" w:fill="FFFFFE"/>
+        <w:spacing w:after="0" w:line="216" w:lineRule="atLeast"/>
+        <w:rPr>
+          <w:rFonts w:asciiTheme="majorHAnsi" w:eastAsia="Times New Roman" w:hAnsiTheme="majorHAnsi" w:cs="Times New Roman"/>
+          <w:color w:val="000000"/>
+          <w:sz w:val="20"/>
+          <w:szCs w:val="20"/>
+        </w:rPr>
+      </w:pPr>
+      <w:r>
+        <w:rPr>
+          <w:rFonts w:asciiTheme="majorHAnsi" w:eastAsia="Times New Roman" w:hAnsiTheme="majorHAnsi" w:cs="Times New Roman"/>
+          <w:color w:val="000000"/>
+          <w:sz w:val="20"/>
+          <w:szCs w:val="20"/>
+        </w:rPr>
+        <w:t>        </w:t>
+      </w:r>
+      <w:r>
+        <w:rPr>
+          <w:rFonts w:asciiTheme="majorHAnsi" w:eastAsia="Times New Roman" w:hAnsiTheme="majorHAnsi" w:cs="Times New Roman"/>
+          <w:color w:val="A31515"/>
+          <w:sz w:val="20"/>
+          <w:szCs w:val="20"/>
+        </w:rPr>
+        <w:t>"protocol41"</w:t>
+      </w:r>
+      <w:r>
+        <w:rPr>
+          <w:rFonts w:asciiTheme="majorHAnsi" w:eastAsia="Times New Roman" w:hAnsiTheme="majorHAnsi" w:cs="Times New Roman"/>
+          <w:color w:val="000000"/>
+          <w:sz w:val="20"/>
+          <w:szCs w:val="20"/>
+        </w:rPr>
+        <w:t>: </w:t>
+      </w:r>
+      <w:r>
+        <w:rPr>
+          <w:rFonts w:asciiTheme="majorHAnsi" w:eastAsia="Times New Roman" w:hAnsiTheme="majorHAnsi" w:cs="Times New Roman"/>
+          <w:b/>
+          <w:bCs/>
+          <w:color w:val="0451A5"/>
+          <w:sz w:val="20"/>
+          <w:szCs w:val="20"/>
+        </w:rPr>
+        <w:t>true</w:t>
+      </w:r>
+      <w:r>
+        <w:rPr>
+          <w:rFonts w:asciiTheme="majorHAnsi" w:eastAsia="Times New Roman" w:hAnsiTheme="majorHAnsi" w:cs="Times New Roman"/>
+          <w:color w:val="000000"/>
+          <w:sz w:val="20"/>
+          <w:szCs w:val="20"/>
+        </w:rPr>
+        <w:t>,</w:t>
+      </w:r>
+    </w:p>
+    <w:p>
+      <w:pPr>
+        <w:shd w:val="clear" w:color="auto" w:fill="FFFFFE"/>
+        <w:spacing w:after="0" w:line="216" w:lineRule="atLeast"/>
+        <w:rPr>
+          <w:rFonts w:asciiTheme="majorHAnsi" w:eastAsia="Times New Roman" w:hAnsiTheme="majorHAnsi" w:cs="Times New Roman"/>
+          <w:color w:val="000000"/>
+          <w:sz w:val="20"/>
+          <w:szCs w:val="20"/>
+        </w:rPr>
+      </w:pPr>
+      <w:r>
+        <w:rPr>
+          <w:rFonts w:asciiTheme="majorHAnsi" w:eastAsia="Times New Roman" w:hAnsiTheme="majorHAnsi" w:cs="Times New Roman"/>
+          <w:color w:val="000000"/>
+          <w:sz w:val="20"/>
+          <w:szCs w:val="20"/>
+        </w:rPr>
+        <w:t>        </w:t>
+      </w:r>
+      <w:r>
+        <w:rPr>
+          <w:rFonts w:asciiTheme="majorHAnsi" w:eastAsia="Times New Roman" w:hAnsiTheme="majorHAnsi" w:cs="Times New Roman"/>
+          <w:color w:val="A31515"/>
+          <w:sz w:val="20"/>
+          <w:szCs w:val="20"/>
+        </w:rPr>
+        <w:t>"changedRows"</w:t>
+      </w:r>
+      <w:r>
+        <w:rPr>
+          <w:rFonts w:asciiTheme="majorHAnsi" w:eastAsia="Times New Roman" w:hAnsiTheme="majorHAnsi" w:cs="Times New Roman"/>
+          <w:color w:val="000000"/>
+          <w:sz w:val="20"/>
+          <w:szCs w:val="20"/>
+        </w:rPr>
+        <w:t>: </w:t>
+      </w:r>
+      <w:r>
+        <w:rPr>
+          <w:rFonts w:asciiTheme="majorHAnsi" w:eastAsia="Times New Roman" w:hAnsiTheme="majorHAnsi" w:cs="Times New Roman"/>
+          <w:color w:val="098658"/>
+          <w:sz w:val="20"/>
+          <w:szCs w:val="20"/>
+        </w:rPr>
+        <w:t>0</w:t>
+      </w:r>
+    </w:p>
+    <w:p>
+      <w:pPr>
+        <w:shd w:val="clear" w:color="auto" w:fill="FFFFFE"/>
+        <w:spacing w:after="0" w:line="216" w:lineRule="atLeast"/>
+        <w:rPr>
+          <w:rFonts w:asciiTheme="majorHAnsi" w:eastAsia="Times New Roman" w:hAnsiTheme="majorHAnsi" w:cs="Times New Roman"/>
+          <w:color w:val="000000"/>
+          <w:sz w:val="20"/>
+          <w:szCs w:val="20"/>
+        </w:rPr>
+      </w:pPr>
+      <w:r>
+        <w:rPr>
+          <w:rFonts w:asciiTheme="majorHAnsi" w:eastAsia="Times New Roman" w:hAnsiTheme="majorHAnsi" w:cs="Times New Roman"/>
+          <w:color w:val="000000"/>
+          <w:sz w:val="20"/>
+          <w:szCs w:val="20"/>
+        </w:rPr>
+        <w:t>    }</w:t>
+      </w:r>
+    </w:p>
+    <w:p>
+      <w:pPr>
+        <w:shd w:val="clear" w:color="auto" w:fill="FFFFFE"/>
+        <w:spacing w:after="0" w:line="216" w:lineRule="atLeast"/>
+        <w:rPr>
+          <w:rFonts w:asciiTheme="majorHAnsi" w:eastAsia="Times New Roman" w:hAnsiTheme="majorHAnsi" w:cs="Times New Roman"/>
+          <w:color w:val="000000"/>
+          <w:sz w:val="20"/>
+          <w:szCs w:val="20"/>
+        </w:rPr>
+      </w:pPr>
+      <w:r>
+        <w:rPr>
+          <w:rFonts w:asciiTheme="majorHAnsi" w:eastAsia="Times New Roman" w:hAnsiTheme="majorHAnsi" w:cs="Times New Roman"/>
+          <w:color w:val="000000"/>
+          <w:sz w:val="20"/>
+          <w:szCs w:val="20"/>
+        </w:rPr>
+        <w:t>}</w:t>
+      </w:r>
+    </w:p>
+    <w:p>
+      <w:pPr>
+        <w:rPr>
+          <w:rFonts w:asciiTheme="majorHAnsi" w:eastAsia="Times New Roman" w:hAnsiTheme="majorHAnsi" w:cs="Times New Roman"/>
+          <w:color w:val="000000"/>
+          <w:sz w:val="20"/>
+          <w:szCs w:val="20"/>
+        </w:rPr>
+      </w:pPr>
+    </w:p>
+    <w:p>
+      <w:pPr>
+        <w:rPr>
+          <w:lang w:val="en-IN"/>
+        </w:rPr>
+      </w:pPr>
+    </w:p>
+    <w:p>
+      <w:pPr>
+        <w:rPr>
+          <w:sz w:val="32"/>
+          <w:szCs w:val="32"/>
+          <w:lang w:val="en-IN"/>
+        </w:rPr>
+      </w:pPr>
+      <w:r>
+        <w:rPr>
+          <w:sz w:val="32"/>
+          <w:szCs w:val="32"/>
+          <w:lang w:val="en-IN"/>
+        </w:rPr>
+        <w:t>6</w:t>
+      </w:r>
+      <w:r>
+        <w:rPr>
+          <w:sz w:val="32"/>
+          <w:szCs w:val="32"/>
+          <w:lang w:val="en-IN"/>
+        </w:rPr>
+        <w:t>) Add Column</w:t>
+      </w:r>
+    </w:p>
+    <w:p>
+      <w:pPr>
+        <w:rPr>
+          <w:sz w:val="24"/>
+          <w:szCs w:val="24"/>
+          <w:lang w:val="en-IN"/>
+        </w:rPr>
+      </w:pPr>
+      <w:r>
+        <w:rPr>
+          <w:sz w:val="24"/>
+          <w:szCs w:val="24"/>
+          <w:lang w:val="en-IN"/>
+        </w:rPr>
+        <w:t xml:space="preserve">PUT </w:t>
+      </w:r>
+      <w:r>
+        <w:rPr>
+          <w:sz w:val="24"/>
+          <w:szCs w:val="24"/>
+          <w:lang w:val="en-IN"/>
+        </w:rPr>
         <w:t xml:space="preserve"> </w:t>
       </w:r>
-      <w:hyperlink r:id="rId9" w:history="1">
+      <w:hyperlink r:id="rId10" w:history="1">
         <w:r>
           <w:rPr>
             <w:rStyle w:val="Hyperlink"/>
@@ -2966,7 +4009,6 @@
         <w:rPr>
           <w:lang w:val="en-IN"/>
         </w:rPr>
-        <w:lastRenderedPageBreak/>
         <w:t>Response – msg will be based on table, it may be different for different user</w:t>
       </w:r>
     </w:p>
@@ -3497,6 +4539,7 @@
           <w:sz w:val="20"/>
           <w:szCs w:val="20"/>
         </w:rPr>
+        <w:lastRenderedPageBreak/>
         <w:t>    }</w:t>
       </w:r>
     </w:p>
@@ -3549,7 +4592,15 @@
           <w:szCs w:val="32"/>
           <w:lang w:val="en-IN"/>
         </w:rPr>
-        <w:t>6) Update Column</w:t>
+        <w:t>7</w:t>
+      </w:r>
+      <w:r>
+        <w:rPr>
+          <w:sz w:val="32"/>
+          <w:szCs w:val="32"/>
+          <w:lang w:val="en-IN"/>
+        </w:rPr>
+        <w:t>) Update Column</w:t>
       </w:r>
     </w:p>
     <w:p>
@@ -3568,7 +4619,7 @@
         </w:rPr>
         <w:t xml:space="preserve">PUT </w:t>
       </w:r>
-      <w:hyperlink r:id="rId10" w:history="1">
+      <w:hyperlink r:id="rId11" w:history="1">
         <w:r>
           <w:rPr>
             <w:rStyle w:val="Hyperlink"/>
@@ -4441,6 +5492,7 @@
   <w:style w:type="paragraph" w:default="1" w:styleId="Normal">
     <w:name w:val="Normal"/>
     <w:qFormat/>
+    <w:rsid w:val="00AE77E9"/>
   </w:style>
   <w:style w:type="character" w:default="1" w:styleId="DefaultParagraphFont">
     <w:name w:val="Default Paragraph Font"/>

</xml_diff>